<commit_message>
commind after java,python and C++
</commit_message>
<xml_diff>
--- a/groundwork/choosign cruise control and analysing it.docx
+++ b/groundwork/choosign cruise control and analysing it.docx
@@ -461,6 +461,28 @@
           <w:szCs w:val="24"/>
         </w:rPr>
         <w:t>.  This Simulink aims at correcting the safe distance gap and telling the host car.</w:t>
+      </w:r>
+    </w:p>
+    <w:p>
+      <w:pPr>
+        <w:pStyle w:val="ListParagraph"/>
+        <w:numPr>
+          <w:ilvl w:val="0"/>
+          <w:numId w:val="1"/>
+        </w:numPr>
+        <w:rPr>
+          <w:rFonts w:cstheme="minorHAnsi"/>
+          <w:sz w:val="24"/>
+          <w:szCs w:val="24"/>
+        </w:rPr>
+      </w:pPr>
+      <w:r>
+        <w:rPr>
+          <w:rFonts w:cstheme="minorHAnsi"/>
+          <w:sz w:val="24"/>
+          <w:szCs w:val="24"/>
+        </w:rPr>
+        <w:t>They are doing it in Real time Simulink.</w:t>
       </w:r>
     </w:p>
     <w:p>
@@ -733,8 +755,632 @@
           </wp:inline>
         </w:drawing>
       </w:r>
-      <w:bookmarkStart w:id="0" w:name="_GoBack"/>
-      <w:bookmarkEnd w:id="0"/>
+    </w:p>
+    <w:p>
+      <w:pPr>
+        <w:rPr>
+          <w:rFonts w:cstheme="minorHAnsi"/>
+          <w:b/>
+          <w:sz w:val="28"/>
+          <w:szCs w:val="28"/>
+        </w:rPr>
+      </w:pPr>
+      <w:r>
+        <w:rPr>
+          <w:rFonts w:cstheme="minorHAnsi"/>
+          <w:b/>
+          <w:sz w:val="28"/>
+          <w:szCs w:val="28"/>
+        </w:rPr>
+        <w:t xml:space="preserve">About </w:t>
+      </w:r>
+      <w:proofErr w:type="spellStart"/>
+      <w:r>
+        <w:rPr>
+          <w:rFonts w:cstheme="minorHAnsi"/>
+          <w:b/>
+          <w:sz w:val="28"/>
+          <w:szCs w:val="28"/>
+        </w:rPr>
+        <w:t>Autosar</w:t>
+      </w:r>
+      <w:proofErr w:type="spellEnd"/>
+      <w:r>
+        <w:rPr>
+          <w:rFonts w:cstheme="minorHAnsi"/>
+          <w:b/>
+          <w:sz w:val="28"/>
+          <w:szCs w:val="28"/>
+        </w:rPr>
+        <w:t>:</w:t>
+      </w:r>
+    </w:p>
+    <w:p>
+      <w:pPr>
+        <w:rPr>
+          <w:rFonts w:cstheme="minorHAnsi"/>
+          <w:b/>
+          <w:sz w:val="28"/>
+          <w:szCs w:val="28"/>
+        </w:rPr>
+      </w:pPr>
+      <w:r>
+        <w:rPr>
+          <w:rFonts w:cstheme="minorHAnsi"/>
+          <w:b/>
+          <w:noProof/>
+          <w:sz w:val="28"/>
+          <w:szCs w:val="28"/>
+        </w:rPr>
+        <w:drawing>
+          <wp:inline distT="0" distB="0" distL="0" distR="0">
+            <wp:extent cx="5715000" cy="3667125"/>
+            <wp:effectExtent l="0" t="0" r="0" b="9525"/>
+            <wp:docPr id="2" name="Picture 2" descr="AUTOSAR Architecture Overview (www.autosar.org) | Download ..."/>
+            <wp:cNvGraphicFramePr>
+              <a:graphicFrameLocks xmlns:a="http://schemas.openxmlformats.org/drawingml/2006/main" noChangeAspect="1"/>
+            </wp:cNvGraphicFramePr>
+            <a:graphic xmlns:a="http://schemas.openxmlformats.org/drawingml/2006/main">
+              <a:graphicData uri="http://schemas.openxmlformats.org/drawingml/2006/picture">
+                <pic:pic xmlns:pic="http://schemas.openxmlformats.org/drawingml/2006/picture">
+                  <pic:nvPicPr>
+                    <pic:cNvPr id="0" name="Picture 1" descr="AUTOSAR Architecture Overview (www.autosar.org) | Download ..."/>
+                    <pic:cNvPicPr>
+                      <a:picLocks noChangeAspect="1" noChangeArrowheads="1"/>
+                    </pic:cNvPicPr>
+                  </pic:nvPicPr>
+                  <pic:blipFill>
+                    <a:blip r:embed="rId6">
+                      <a:extLst>
+                        <a:ext uri="{28A0092B-C50C-407E-A947-70E740481C1C}">
+                          <a14:useLocalDpi xmlns:a14="http://schemas.microsoft.com/office/drawing/2010/main" val="0"/>
+                        </a:ext>
+                      </a:extLst>
+                    </a:blip>
+                    <a:srcRect/>
+                    <a:stretch>
+                      <a:fillRect/>
+                    </a:stretch>
+                  </pic:blipFill>
+                  <pic:spPr bwMode="auto">
+                    <a:xfrm>
+                      <a:off x="0" y="0"/>
+                      <a:ext cx="5715000" cy="3667125"/>
+                    </a:xfrm>
+                    <a:prstGeom prst="rect">
+                      <a:avLst/>
+                    </a:prstGeom>
+                    <a:noFill/>
+                    <a:ln>
+                      <a:noFill/>
+                    </a:ln>
+                  </pic:spPr>
+                </pic:pic>
+              </a:graphicData>
+            </a:graphic>
+          </wp:inline>
+        </w:drawing>
+      </w:r>
+    </w:p>
+    <w:p>
+      <w:pPr>
+        <w:rPr>
+          <w:rFonts w:cstheme="minorHAnsi"/>
+          <w:sz w:val="28"/>
+          <w:szCs w:val="28"/>
+        </w:rPr>
+      </w:pPr>
+      <w:r>
+        <w:rPr>
+          <w:rFonts w:cstheme="minorHAnsi"/>
+          <w:sz w:val="28"/>
+          <w:szCs w:val="28"/>
+        </w:rPr>
+        <w:t xml:space="preserve"> Here developing things in normal OS is not possible (like Windows CE, </w:t>
+      </w:r>
+      <w:proofErr w:type="spellStart"/>
+      <w:r>
+        <w:rPr>
+          <w:rFonts w:cstheme="minorHAnsi"/>
+          <w:sz w:val="28"/>
+          <w:szCs w:val="28"/>
+        </w:rPr>
+        <w:t>Vx</w:t>
+      </w:r>
+      <w:proofErr w:type="spellEnd"/>
+      <w:r>
+        <w:rPr>
+          <w:rFonts w:cstheme="minorHAnsi"/>
+          <w:sz w:val="28"/>
+          <w:szCs w:val="28"/>
+        </w:rPr>
+        <w:t xml:space="preserve"> works and all) Automotive they have specific OS. </w:t>
+      </w:r>
+      <w:hyperlink r:id="rId7" w:history="1">
+        <w:r>
+          <w:rPr>
+            <w:rStyle w:val="Hyperlink"/>
+            <w:rFonts w:cstheme="minorHAnsi"/>
+            <w:sz w:val="28"/>
+            <w:szCs w:val="28"/>
+          </w:rPr>
+          <w:t>OSEK OS</w:t>
+        </w:r>
+      </w:hyperlink>
+    </w:p>
+    <w:p>
+      <w:pPr>
+        <w:rPr>
+          <w:rFonts w:cstheme="minorHAnsi"/>
+        </w:rPr>
+      </w:pPr>
+      <w:r>
+        <w:rPr>
+          <w:rFonts w:cstheme="minorHAnsi"/>
+        </w:rPr>
+        <w:t xml:space="preserve">OSEK defines three processing levels: </w:t>
+      </w:r>
+    </w:p>
+    <w:p>
+      <w:pPr>
+        <w:pStyle w:val="ListParagraph"/>
+        <w:numPr>
+          <w:ilvl w:val="0"/>
+          <w:numId w:val="5"/>
+        </w:numPr>
+        <w:rPr>
+          <w:rFonts w:cstheme="minorHAnsi"/>
+        </w:rPr>
+      </w:pPr>
+      <w:r>
+        <w:rPr>
+          <w:rFonts w:cstheme="minorHAnsi"/>
+        </w:rPr>
+        <w:t>Interrupt level</w:t>
+      </w:r>
+    </w:p>
+    <w:p>
+      <w:pPr>
+        <w:pStyle w:val="ListParagraph"/>
+        <w:numPr>
+          <w:ilvl w:val="0"/>
+          <w:numId w:val="5"/>
+        </w:numPr>
+        <w:rPr>
+          <w:rFonts w:cstheme="minorHAnsi"/>
+        </w:rPr>
+      </w:pPr>
+      <w:r>
+        <w:rPr>
+          <w:rFonts w:cstheme="minorHAnsi"/>
+        </w:rPr>
+        <w:t xml:space="preserve">Logical level for scheduler </w:t>
+      </w:r>
+    </w:p>
+    <w:p>
+      <w:pPr>
+        <w:pStyle w:val="ListParagraph"/>
+        <w:numPr>
+          <w:ilvl w:val="0"/>
+          <w:numId w:val="5"/>
+        </w:numPr>
+        <w:rPr>
+          <w:rFonts w:cstheme="minorHAnsi"/>
+          <w:sz w:val="28"/>
+          <w:szCs w:val="28"/>
+        </w:rPr>
+      </w:pPr>
+      <w:r>
+        <w:rPr>
+          <w:rFonts w:cstheme="minorHAnsi"/>
+        </w:rPr>
+        <w:lastRenderedPageBreak/>
+        <w:t>Task level</w:t>
+      </w:r>
+    </w:p>
+    <w:p>
+      <w:pPr>
+        <w:rPr>
+          <w:rFonts w:cstheme="minorHAnsi"/>
+          <w:b/>
+          <w:sz w:val="28"/>
+          <w:szCs w:val="28"/>
+        </w:rPr>
+      </w:pPr>
+      <w:r>
+        <w:rPr>
+          <w:rFonts w:cstheme="minorHAnsi"/>
+          <w:b/>
+          <w:sz w:val="28"/>
+          <w:szCs w:val="28"/>
+        </w:rPr>
+        <w:t>Free open source OSEK OS [Erika enterprise]:</w:t>
+      </w:r>
+    </w:p>
+    <w:p>
+      <w:pPr>
+        <w:pStyle w:val="NormalWeb"/>
+        <w:shd w:val="clear" w:color="auto" w:fill="FFFFFF"/>
+        <w:rPr>
+          <w:rStyle w:val="Strong"/>
+          <w:rFonts w:asciiTheme="minorHAnsi" w:hAnsiTheme="minorHAnsi" w:cstheme="minorHAnsi"/>
+          <w:color w:val="3B4446"/>
+          <w:sz w:val="21"/>
+          <w:szCs w:val="21"/>
+        </w:rPr>
+      </w:pPr>
+      <w:r>
+        <w:rPr>
+          <w:rFonts w:asciiTheme="minorHAnsi" w:hAnsiTheme="minorHAnsi" w:cstheme="minorHAnsi"/>
+          <w:color w:val="3B4446"/>
+          <w:sz w:val="21"/>
+          <w:szCs w:val="21"/>
+        </w:rPr>
+        <w:t>Erika Enterprise is an </w:t>
+      </w:r>
+      <w:r>
+        <w:rPr>
+          <w:rStyle w:val="Strong"/>
+          <w:rFonts w:asciiTheme="minorHAnsi" w:hAnsiTheme="minorHAnsi" w:cstheme="minorHAnsi"/>
+          <w:color w:val="3B4446"/>
+          <w:sz w:val="21"/>
+          <w:szCs w:val="21"/>
+        </w:rPr>
+        <w:t>open-source OSEK/VDX Hard Real Time Operating System (RTOS).</w:t>
+      </w:r>
+    </w:p>
+    <w:p>
+      <w:pPr>
+        <w:pStyle w:val="NormalWeb"/>
+        <w:shd w:val="clear" w:color="auto" w:fill="FFFFFF"/>
+        <w:rPr>
+          <w:rStyle w:val="Strong"/>
+          <w:rFonts w:asciiTheme="minorHAnsi" w:hAnsiTheme="minorHAnsi" w:cstheme="minorHAnsi"/>
+          <w:color w:val="3B4446"/>
+          <w:sz w:val="21"/>
+          <w:szCs w:val="21"/>
+        </w:rPr>
+      </w:pPr>
+      <w:hyperlink r:id="rId8" w:history="1">
+        <w:r>
+          <w:rPr>
+            <w:rStyle w:val="Hyperlink"/>
+          </w:rPr>
+          <w:t>https://www.youtube.com/watch?v=flcyGWf60hM&amp;t=193s</w:t>
+        </w:r>
+      </w:hyperlink>
+      <w:r>
+        <w:t xml:space="preserve">  = Shows implementation in Ubuntu.</w:t>
+      </w:r>
+    </w:p>
+    <w:p>
+      <w:pPr>
+        <w:pStyle w:val="NormalWeb"/>
+        <w:shd w:val="clear" w:color="auto" w:fill="FFFFFF"/>
+        <w:rPr>
+          <w:rStyle w:val="Strong"/>
+          <w:rFonts w:asciiTheme="minorHAnsi" w:hAnsiTheme="minorHAnsi" w:cstheme="minorHAnsi"/>
+          <w:color w:val="000000" w:themeColor="text1"/>
+          <w:sz w:val="28"/>
+          <w:szCs w:val="28"/>
+        </w:rPr>
+      </w:pPr>
+      <w:r>
+        <w:rPr>
+          <w:rStyle w:val="Strong"/>
+          <w:rFonts w:asciiTheme="minorHAnsi" w:hAnsiTheme="minorHAnsi" w:cstheme="minorHAnsi"/>
+          <w:color w:val="000000" w:themeColor="text1"/>
+          <w:sz w:val="28"/>
+          <w:szCs w:val="28"/>
+        </w:rPr>
+        <w:t xml:space="preserve">Getting </w:t>
+      </w:r>
+      <w:proofErr w:type="spellStart"/>
+      <w:r>
+        <w:rPr>
+          <w:rStyle w:val="Strong"/>
+          <w:rFonts w:asciiTheme="minorHAnsi" w:hAnsiTheme="minorHAnsi" w:cstheme="minorHAnsi"/>
+          <w:color w:val="000000" w:themeColor="text1"/>
+          <w:sz w:val="28"/>
+          <w:szCs w:val="28"/>
+        </w:rPr>
+        <w:t>freertos</w:t>
+      </w:r>
+      <w:proofErr w:type="spellEnd"/>
+      <w:r>
+        <w:rPr>
+          <w:rStyle w:val="Strong"/>
+          <w:rFonts w:asciiTheme="minorHAnsi" w:hAnsiTheme="minorHAnsi" w:cstheme="minorHAnsi"/>
+          <w:color w:val="000000" w:themeColor="text1"/>
+          <w:sz w:val="28"/>
+          <w:szCs w:val="28"/>
+        </w:rPr>
+        <w:t xml:space="preserve"> on raspberry pi:</w:t>
+      </w:r>
+    </w:p>
+    <w:bookmarkStart w:id="0" w:name="_GoBack"/>
+    <w:p>
+      <w:pPr>
+        <w:pStyle w:val="NormalWeb"/>
+        <w:shd w:val="clear" w:color="auto" w:fill="FFFFFF"/>
+        <w:rPr>
+          <w:rFonts w:asciiTheme="minorHAnsi" w:hAnsiTheme="minorHAnsi" w:cstheme="minorHAnsi"/>
+        </w:rPr>
+      </w:pPr>
+      <w:r>
+        <w:rPr>
+          <w:rStyle w:val="Hyperlink"/>
+          <w:rFonts w:asciiTheme="minorHAnsi" w:hAnsiTheme="minorHAnsi" w:cstheme="minorHAnsi"/>
+        </w:rPr>
+        <w:fldChar w:fldCharType="begin"/>
+      </w:r>
+      <w:r>
+        <w:rPr>
+          <w:rStyle w:val="Hyperlink"/>
+          <w:rFonts w:asciiTheme="minorHAnsi" w:hAnsiTheme="minorHAnsi" w:cstheme="minorHAnsi"/>
+        </w:rPr>
+        <w:instrText xml:space="preserve"> HYPERLINK "https://github.com/jameswalmsley/RaspberryPi-FreeRTOS" </w:instrText>
+      </w:r>
+      <w:r>
+        <w:rPr>
+          <w:rStyle w:val="Hyperlink"/>
+          <w:rFonts w:asciiTheme="minorHAnsi" w:hAnsiTheme="minorHAnsi" w:cstheme="minorHAnsi"/>
+        </w:rPr>
+        <w:fldChar w:fldCharType="separate"/>
+      </w:r>
+      <w:r>
+        <w:rPr>
+          <w:rStyle w:val="Hyperlink"/>
+          <w:rFonts w:asciiTheme="minorHAnsi" w:hAnsiTheme="minorHAnsi" w:cstheme="minorHAnsi"/>
+        </w:rPr>
+        <w:t>https://github.com/jameswalmsley/RaspberryPi-FreeRTOS</w:t>
+      </w:r>
+      <w:r>
+        <w:rPr>
+          <w:rStyle w:val="Hyperlink"/>
+          <w:rFonts w:asciiTheme="minorHAnsi" w:hAnsiTheme="minorHAnsi" w:cstheme="minorHAnsi"/>
+        </w:rPr>
+        <w:fldChar w:fldCharType="end"/>
+      </w:r>
+    </w:p>
+    <w:bookmarkEnd w:id="0"/>
+    <w:p>
+      <w:pPr>
+        <w:pStyle w:val="NormalWeb"/>
+        <w:shd w:val="clear" w:color="auto" w:fill="FFFFFF"/>
+        <w:rPr>
+          <w:rFonts w:asciiTheme="minorHAnsi" w:hAnsiTheme="minorHAnsi" w:cstheme="minorHAnsi"/>
+        </w:rPr>
+      </w:pPr>
+      <w:r>
+        <w:rPr>
+          <w:rStyle w:val="Hyperlink"/>
+          <w:rFonts w:asciiTheme="minorHAnsi" w:hAnsiTheme="minorHAnsi" w:cstheme="minorHAnsi"/>
+        </w:rPr>
+        <w:fldChar w:fldCharType="begin"/>
+      </w:r>
+      <w:r>
+        <w:rPr>
+          <w:rStyle w:val="Hyperlink"/>
+          <w:rFonts w:asciiTheme="minorHAnsi" w:hAnsiTheme="minorHAnsi" w:cstheme="minorHAnsi"/>
+        </w:rPr>
+        <w:instrText xml:space="preserve"> HYPERLINK "https://github.com/Forty-Tw0/RaspberryPi-FreeRTOS" </w:instrText>
+      </w:r>
+      <w:r>
+        <w:rPr>
+          <w:rStyle w:val="Hyperlink"/>
+          <w:rFonts w:asciiTheme="minorHAnsi" w:hAnsiTheme="minorHAnsi" w:cstheme="minorHAnsi"/>
+        </w:rPr>
+        <w:fldChar w:fldCharType="separate"/>
+      </w:r>
+      <w:r>
+        <w:rPr>
+          <w:rStyle w:val="Hyperlink"/>
+          <w:rFonts w:asciiTheme="minorHAnsi" w:hAnsiTheme="minorHAnsi" w:cstheme="minorHAnsi"/>
+        </w:rPr>
+        <w:t>https://github.com/Forty-Tw0/RaspberryPi-FreeRTOS</w:t>
+      </w:r>
+      <w:r>
+        <w:rPr>
+          <w:rStyle w:val="Hyperlink"/>
+          <w:rFonts w:asciiTheme="minorHAnsi" w:hAnsiTheme="minorHAnsi" w:cstheme="minorHAnsi"/>
+        </w:rPr>
+        <w:fldChar w:fldCharType="end"/>
+      </w:r>
+    </w:p>
+    <w:p>
+      <w:pPr>
+        <w:pStyle w:val="NormalWeb"/>
+        <w:shd w:val="clear" w:color="auto" w:fill="FFFFFF"/>
+        <w:rPr>
+          <w:rFonts w:asciiTheme="minorHAnsi" w:hAnsiTheme="minorHAnsi" w:cstheme="minorHAnsi"/>
+        </w:rPr>
+      </w:pPr>
+      <w:hyperlink r:id="rId9" w:history="1">
+        <w:r>
+          <w:rPr>
+            <w:rStyle w:val="Hyperlink"/>
+            <w:rFonts w:asciiTheme="minorHAnsi" w:hAnsiTheme="minorHAnsi" w:cstheme="minorHAnsi"/>
+          </w:rPr>
+          <w:t>https://www.eecs.umich.edu/courses/eecs473/Labs/Lab3F17.pdf</w:t>
+        </w:r>
+      </w:hyperlink>
+    </w:p>
+    <w:p>
+      <w:pPr>
+        <w:pStyle w:val="NormalWeb"/>
+        <w:shd w:val="clear" w:color="auto" w:fill="FFFFFF"/>
+        <w:rPr>
+          <w:rFonts w:asciiTheme="minorHAnsi" w:hAnsiTheme="minorHAnsi" w:cstheme="minorHAnsi"/>
+        </w:rPr>
+      </w:pPr>
+      <w:hyperlink r:id="rId10" w:history="1">
+        <w:r>
+          <w:rPr>
+            <w:rStyle w:val="Hyperlink"/>
+            <w:rFonts w:asciiTheme="minorHAnsi" w:hAnsiTheme="minorHAnsi" w:cstheme="minorHAnsi"/>
+          </w:rPr>
+          <w:t>https://www.raspberrypi.org/forums/viewtopic.php?t=201447</w:t>
+        </w:r>
+      </w:hyperlink>
+      <w:r>
+        <w:rPr>
+          <w:rFonts w:asciiTheme="minorHAnsi" w:hAnsiTheme="minorHAnsi" w:cstheme="minorHAnsi"/>
+        </w:rPr>
+        <w:t xml:space="preserve">  = Gives 3 </w:t>
+      </w:r>
+      <w:proofErr w:type="spellStart"/>
+      <w:r>
+        <w:rPr>
+          <w:rFonts w:asciiTheme="minorHAnsi" w:hAnsiTheme="minorHAnsi" w:cstheme="minorHAnsi"/>
+        </w:rPr>
+        <w:t>github</w:t>
+      </w:r>
+      <w:proofErr w:type="spellEnd"/>
+      <w:r>
+        <w:rPr>
+          <w:rFonts w:asciiTheme="minorHAnsi" w:hAnsiTheme="minorHAnsi" w:cstheme="minorHAnsi"/>
+        </w:rPr>
+        <w:t xml:space="preserve"> links that tells how to do it.</w:t>
+      </w:r>
+    </w:p>
+    <w:p>
+      <w:pPr>
+        <w:pStyle w:val="NormalWeb"/>
+        <w:shd w:val="clear" w:color="auto" w:fill="FFFFFF"/>
+        <w:rPr>
+          <w:rFonts w:asciiTheme="minorHAnsi" w:hAnsiTheme="minorHAnsi" w:cstheme="minorHAnsi"/>
+        </w:rPr>
+      </w:pPr>
+      <w:hyperlink r:id="rId11" w:history="1">
+        <w:r>
+          <w:rPr>
+            <w:rStyle w:val="Hyperlink"/>
+          </w:rPr>
+          <w:t>https://www.freertos.org/FreeRTOS_Support_Forum_Archive/July_2017/freertos_FreeRtos_porting_to_Raspberry_Pi_3_c67682caj.html</w:t>
+        </w:r>
+      </w:hyperlink>
+      <w:r>
+        <w:t xml:space="preserve"> </w:t>
+      </w:r>
+      <w:proofErr w:type="gramStart"/>
+      <w:r>
+        <w:t>=  Main</w:t>
+      </w:r>
+      <w:proofErr w:type="gramEnd"/>
+      <w:r>
+        <w:t xml:space="preserve"> forum telling </w:t>
+      </w:r>
+      <w:proofErr w:type="spellStart"/>
+      <w:r>
+        <w:t>freertos</w:t>
+      </w:r>
+      <w:proofErr w:type="spellEnd"/>
+      <w:r>
+        <w:t xml:space="preserve"> not available for Raspberry Pi</w:t>
+      </w:r>
+    </w:p>
+    <w:p>
+      <w:pPr>
+        <w:pStyle w:val="NormalWeb"/>
+        <w:shd w:val="clear" w:color="auto" w:fill="FFFFFF"/>
+        <w:rPr>
+          <w:rFonts w:asciiTheme="minorHAnsi" w:hAnsiTheme="minorHAnsi" w:cstheme="minorHAnsi"/>
+          <w:b/>
+          <w:sz w:val="28"/>
+          <w:szCs w:val="28"/>
+        </w:rPr>
+      </w:pPr>
+      <w:r>
+        <w:rPr>
+          <w:rFonts w:asciiTheme="minorHAnsi" w:hAnsiTheme="minorHAnsi" w:cstheme="minorHAnsi"/>
+          <w:b/>
+          <w:sz w:val="28"/>
+          <w:szCs w:val="28"/>
+        </w:rPr>
+        <w:t xml:space="preserve">Difference between </w:t>
+      </w:r>
+      <w:proofErr w:type="spellStart"/>
+      <w:r>
+        <w:rPr>
+          <w:rFonts w:asciiTheme="minorHAnsi" w:hAnsiTheme="minorHAnsi" w:cstheme="minorHAnsi"/>
+          <w:b/>
+          <w:sz w:val="28"/>
+          <w:szCs w:val="28"/>
+        </w:rPr>
+        <w:t>full fledged</w:t>
+      </w:r>
+      <w:proofErr w:type="spellEnd"/>
+      <w:r>
+        <w:rPr>
+          <w:rFonts w:asciiTheme="minorHAnsi" w:hAnsiTheme="minorHAnsi" w:cstheme="minorHAnsi"/>
+          <w:b/>
+          <w:sz w:val="28"/>
+          <w:szCs w:val="28"/>
+        </w:rPr>
+        <w:t xml:space="preserve"> RTOS and bare bone RTOS:</w:t>
+      </w:r>
+    </w:p>
+    <w:p>
+      <w:pPr>
+        <w:pStyle w:val="NormalWeb"/>
+        <w:shd w:val="clear" w:color="auto" w:fill="FFFFFF"/>
+        <w:rPr>
+          <w:rFonts w:asciiTheme="minorHAnsi" w:hAnsiTheme="minorHAnsi" w:cstheme="minorHAnsi"/>
+          <w:b/>
+          <w:color w:val="3B4446"/>
+          <w:sz w:val="28"/>
+          <w:szCs w:val="28"/>
+        </w:rPr>
+      </w:pPr>
+      <w:r>
+        <w:rPr>
+          <w:rFonts w:asciiTheme="minorHAnsi" w:hAnsiTheme="minorHAnsi" w:cstheme="minorHAnsi"/>
+        </w:rPr>
+        <w:t xml:space="preserve">An RTOS is an OS which is intended to serve real-time application requests. It must be able to process data as it comes in, typically without significant </w:t>
+      </w:r>
+      <w:proofErr w:type="gramStart"/>
+      <w:r>
+        <w:rPr>
+          <w:rFonts w:asciiTheme="minorHAnsi" w:hAnsiTheme="minorHAnsi" w:cstheme="minorHAnsi"/>
+        </w:rPr>
+        <w:t>delays1 .</w:t>
+      </w:r>
+      <w:proofErr w:type="gramEnd"/>
+      <w:r>
+        <w:rPr>
+          <w:rFonts w:asciiTheme="minorHAnsi" w:hAnsiTheme="minorHAnsi" w:cstheme="minorHAnsi"/>
+        </w:rPr>
+        <w:t xml:space="preserve"> </w:t>
+      </w:r>
+      <w:proofErr w:type="spellStart"/>
+      <w:r>
+        <w:rPr>
+          <w:rFonts w:asciiTheme="minorHAnsi" w:hAnsiTheme="minorHAnsi" w:cstheme="minorHAnsi"/>
+        </w:rPr>
+        <w:t>RTOSes</w:t>
+      </w:r>
+      <w:proofErr w:type="spellEnd"/>
+      <w:r>
+        <w:rPr>
+          <w:rFonts w:asciiTheme="minorHAnsi" w:hAnsiTheme="minorHAnsi" w:cstheme="minorHAnsi"/>
+        </w:rPr>
+        <w:t xml:space="preserve"> come in a wide variety of forms. Some are full-fledged OSes with an emphasis on real-time responses. Those may have memory management, disk protection, support for multiple simultaneous users, etc. Others are more “bare-bones” and can be viewed as just of a collection of libraries to do specific tasks. In this lab we’ll be using an RTOS that leans toward the “bare-bones” side of things—</w:t>
+      </w:r>
+      <w:proofErr w:type="spellStart"/>
+      <w:r>
+        <w:rPr>
+          <w:rFonts w:asciiTheme="minorHAnsi" w:hAnsiTheme="minorHAnsi" w:cstheme="minorHAnsi"/>
+        </w:rPr>
+        <w:t>FreeRTOS</w:t>
+      </w:r>
+      <w:proofErr w:type="spellEnd"/>
+      <w:r>
+        <w:rPr>
+          <w:rFonts w:asciiTheme="minorHAnsi" w:hAnsiTheme="minorHAnsi" w:cstheme="minorHAnsi"/>
+        </w:rPr>
+        <w:t>.</w:t>
+      </w:r>
     </w:p>
     <w:p>
       <w:pPr>
@@ -778,7 +1424,7 @@
         </w:rPr>
         <w:t> </w:t>
       </w:r>
-      <w:hyperlink r:id="rId6" w:tgtFrame="_blank" w:history="1">
+      <w:hyperlink r:id="rId12" w:tgtFrame="_blank" w:history="1">
         <w:r>
           <w:rPr>
             <w:rStyle w:val="Hyperlink"/>
@@ -822,7 +1468,7 @@
         </w:rPr>
         <w:t> </w:t>
       </w:r>
-      <w:hyperlink r:id="rId7" w:tgtFrame="_blank" w:history="1">
+      <w:hyperlink r:id="rId13" w:tgtFrame="_blank" w:history="1">
         <w:r>
           <w:rPr>
             <w:rStyle w:val="Hyperlink"/>
@@ -897,10 +1543,11 @@
           <w:szCs w:val="24"/>
         </w:rPr>
       </w:pPr>
-      <w:hyperlink r:id="rId8" w:history="1">
+      <w:hyperlink r:id="rId14" w:history="1">
         <w:r>
           <w:rPr>
             <w:rStyle w:val="Hyperlink"/>
+            <w:rFonts w:cstheme="minorHAnsi"/>
           </w:rPr>
           <w:t>https://en.wikipedia.org/wiki/Hardware-in-the-loop_simulation</w:t>
         </w:r>
@@ -919,147 +1566,480 @@
           <w:szCs w:val="24"/>
         </w:rPr>
       </w:pPr>
-      <w:hyperlink r:id="rId9" w:history="1">
+      <w:hyperlink r:id="rId15" w:history="1">
         <w:r>
           <w:rPr>
             <w:rStyle w:val="Hyperlink"/>
+            <w:rFonts w:cstheme="minorHAnsi"/>
           </w:rPr>
           <w:t>https://www.youtube.com/watch?v=lOJLlc48VH0</w:t>
         </w:r>
       </w:hyperlink>
       <w:r>
+        <w:rPr>
+          <w:rFonts w:cstheme="minorHAnsi"/>
+        </w:rPr>
         <w:t xml:space="preserve">  =video shows the cruise control Simulink </w:t>
       </w:r>
       <w:proofErr w:type="spellStart"/>
       <w:r>
+        <w:rPr>
+          <w:rFonts w:cstheme="minorHAnsi"/>
+        </w:rPr>
         <w:t>matlab</w:t>
       </w:r>
       <w:proofErr w:type="spellEnd"/>
     </w:p>
     <w:p>
       <w:pPr>
-        <w:rPr>
-          <w:rFonts w:cstheme="minorHAnsi"/>
-          <w:sz w:val="24"/>
-          <w:szCs w:val="24"/>
-        </w:rPr>
-      </w:pPr>
-    </w:p>
-    <w:p>
-      <w:pPr>
-        <w:rPr>
-          <w:rFonts w:cstheme="minorHAnsi"/>
-          <w:sz w:val="24"/>
-          <w:szCs w:val="24"/>
-        </w:rPr>
-      </w:pPr>
-      <w:r>
-        <w:rPr>
-          <w:rFonts w:cstheme="minorHAnsi"/>
-          <w:sz w:val="24"/>
-          <w:szCs w:val="24"/>
-        </w:rPr>
-        <w:t xml:space="preserve">t1. </w:t>
-      </w:r>
-      <w:proofErr w:type="spellStart"/>
-      <w:proofErr w:type="gramStart"/>
-      <w:r>
-        <w:rPr>
-          <w:rFonts w:cstheme="minorHAnsi"/>
-          <w:sz w:val="24"/>
-          <w:szCs w:val="24"/>
-        </w:rPr>
-        <w:t>get.priority</w:t>
-      </w:r>
-      <w:proofErr w:type="spellEnd"/>
-      <w:r>
-        <w:rPr>
-          <w:rFonts w:cstheme="minorHAnsi"/>
-          <w:sz w:val="24"/>
-          <w:szCs w:val="24"/>
-        </w:rPr>
-        <w:t>(</w:t>
-      </w:r>
-      <w:proofErr w:type="gramEnd"/>
-      <w:r>
-        <w:rPr>
-          <w:rFonts w:cstheme="minorHAnsi"/>
-          <w:sz w:val="24"/>
-          <w:szCs w:val="24"/>
-        </w:rPr>
-        <w:t>) tells you the priority.</w:t>
-      </w:r>
-    </w:p>
-    <w:p>
-      <w:pPr>
-        <w:rPr>
-          <w:rFonts w:cstheme="minorHAnsi"/>
-          <w:sz w:val="24"/>
-          <w:szCs w:val="24"/>
-        </w:rPr>
-      </w:pPr>
-      <w:r>
-        <w:rPr>
-          <w:rFonts w:cstheme="minorHAnsi"/>
-          <w:sz w:val="24"/>
-          <w:szCs w:val="24"/>
-        </w:rPr>
-        <w:t xml:space="preserve">T1. </w:t>
-      </w:r>
-      <w:proofErr w:type="spellStart"/>
-      <w:proofErr w:type="gramStart"/>
-      <w:r>
-        <w:rPr>
-          <w:rFonts w:cstheme="minorHAnsi"/>
-          <w:sz w:val="24"/>
-          <w:szCs w:val="24"/>
-        </w:rPr>
-        <w:t>Getname</w:t>
-      </w:r>
-      <w:proofErr w:type="spellEnd"/>
-      <w:r>
-        <w:rPr>
-          <w:rFonts w:cstheme="minorHAnsi"/>
-          <w:sz w:val="24"/>
-          <w:szCs w:val="24"/>
-        </w:rPr>
-        <w:t>(</w:t>
-      </w:r>
-      <w:proofErr w:type="gramEnd"/>
-      <w:r>
-        <w:rPr>
-          <w:rFonts w:cstheme="minorHAnsi"/>
-          <w:sz w:val="24"/>
-          <w:szCs w:val="24"/>
-        </w:rPr>
-        <w:t>) tells you the thread number it’s available in Eclipse platform.</w:t>
-      </w:r>
-    </w:p>
-    <w:p>
-      <w:pPr>
-        <w:rPr>
-          <w:rFonts w:cstheme="minorHAnsi"/>
-          <w:sz w:val="24"/>
-          <w:szCs w:val="24"/>
-        </w:rPr>
-      </w:pPr>
-      <w:hyperlink r:id="rId10" w:history="1">
+        <w:pStyle w:val="ListParagraph"/>
+        <w:numPr>
+          <w:ilvl w:val="0"/>
+          <w:numId w:val="4"/>
+        </w:numPr>
+        <w:rPr>
+          <w:rFonts w:cstheme="minorHAnsi"/>
+          <w:sz w:val="24"/>
+          <w:szCs w:val="24"/>
+        </w:rPr>
+      </w:pPr>
+      <w:hyperlink r:id="rId16" w:history="1">
         <w:r>
           <w:rPr>
             <w:rStyle w:val="Hyperlink"/>
+            <w:rFonts w:cstheme="minorHAnsi"/>
+          </w:rPr>
+          <w:t>https://www.youtube.com/watch?v=Rb3Aefnu0NY</w:t>
+        </w:r>
+      </w:hyperlink>
+      <w:r>
+        <w:rPr>
+          <w:rFonts w:cstheme="minorHAnsi"/>
+        </w:rPr>
+        <w:t xml:space="preserve"> = this shows HIL testing with </w:t>
+      </w:r>
+      <w:proofErr w:type="spellStart"/>
+      <w:r>
+        <w:rPr>
+          <w:rFonts w:cstheme="minorHAnsi"/>
+        </w:rPr>
+        <w:t>matlab</w:t>
+      </w:r>
+      <w:proofErr w:type="spellEnd"/>
+    </w:p>
+    <w:p>
+      <w:pPr>
+        <w:pStyle w:val="ListParagraph"/>
+        <w:numPr>
+          <w:ilvl w:val="0"/>
+          <w:numId w:val="4"/>
+        </w:numPr>
+        <w:rPr>
+          <w:rFonts w:cstheme="minorHAnsi"/>
+          <w:sz w:val="24"/>
+          <w:szCs w:val="24"/>
+        </w:rPr>
+      </w:pPr>
+      <w:hyperlink r:id="rId17" w:history="1">
+        <w:r>
+          <w:rPr>
+            <w:rStyle w:val="Hyperlink"/>
+            <w:rFonts w:cstheme="minorHAnsi"/>
+          </w:rPr>
+          <w:t>https://www.youtube.com/watch?v=iouY7iYJoeA</w:t>
+        </w:r>
+      </w:hyperlink>
+      <w:r>
+        <w:rPr>
+          <w:rFonts w:cstheme="minorHAnsi"/>
+        </w:rPr>
+        <w:t xml:space="preserve"> = </w:t>
+      </w:r>
+      <w:proofErr w:type="spellStart"/>
+      <w:r>
+        <w:rPr>
+          <w:rFonts w:cstheme="minorHAnsi"/>
+        </w:rPr>
+        <w:t>dspace</w:t>
+      </w:r>
+      <w:proofErr w:type="spellEnd"/>
+      <w:r>
+        <w:rPr>
+          <w:rFonts w:cstheme="minorHAnsi"/>
+        </w:rPr>
+        <w:t xml:space="preserve"> </w:t>
+      </w:r>
+      <w:proofErr w:type="spellStart"/>
+      <w:r>
+        <w:rPr>
+          <w:rFonts w:cstheme="minorHAnsi"/>
+        </w:rPr>
+        <w:t>hil</w:t>
+      </w:r>
+      <w:proofErr w:type="spellEnd"/>
+      <w:r>
+        <w:rPr>
+          <w:rFonts w:cstheme="minorHAnsi"/>
+        </w:rPr>
+        <w:t xml:space="preserve"> simulator explained</w:t>
+      </w:r>
+    </w:p>
+    <w:p>
+      <w:pPr>
+        <w:pStyle w:val="ListParagraph"/>
+        <w:numPr>
+          <w:ilvl w:val="0"/>
+          <w:numId w:val="4"/>
+        </w:numPr>
+        <w:rPr>
+          <w:rFonts w:cstheme="minorHAnsi"/>
+          <w:sz w:val="24"/>
+          <w:szCs w:val="24"/>
+        </w:rPr>
+      </w:pPr>
+      <w:hyperlink r:id="rId18" w:history="1">
+        <w:r>
+          <w:rPr>
+            <w:rStyle w:val="Hyperlink"/>
+            <w:rFonts w:cstheme="minorHAnsi"/>
+          </w:rPr>
+          <w:t>https://www.youtube.com/watch?v=07IecbWS9Wk</w:t>
+        </w:r>
+      </w:hyperlink>
+      <w:r>
+        <w:rPr>
+          <w:rFonts w:cstheme="minorHAnsi"/>
+        </w:rPr>
+        <w:t xml:space="preserve"> = </w:t>
+      </w:r>
+      <w:proofErr w:type="spellStart"/>
+      <w:r>
+        <w:rPr>
+          <w:rFonts w:cstheme="minorHAnsi"/>
+        </w:rPr>
+        <w:t>dspace</w:t>
+      </w:r>
+      <w:proofErr w:type="spellEnd"/>
+      <w:r>
+        <w:rPr>
+          <w:rFonts w:cstheme="minorHAnsi"/>
+        </w:rPr>
+        <w:t xml:space="preserve"> tutorial</w:t>
+      </w:r>
+    </w:p>
+    <w:p>
+      <w:pPr>
+        <w:pStyle w:val="ListParagraph"/>
+        <w:numPr>
+          <w:ilvl w:val="0"/>
+          <w:numId w:val="4"/>
+        </w:numPr>
+        <w:rPr>
+          <w:rFonts w:cstheme="minorHAnsi"/>
+          <w:sz w:val="24"/>
+          <w:szCs w:val="24"/>
+        </w:rPr>
+      </w:pPr>
+      <w:hyperlink r:id="rId19" w:history="1">
+        <w:r>
+          <w:rPr>
+            <w:rStyle w:val="Hyperlink"/>
+            <w:rFonts w:cstheme="minorHAnsi"/>
+          </w:rPr>
+          <w:t>https://in.mathworks.com/matlabcentral/answers/489925-how-to-perform-real-time-simulation-with-matlab-script</w:t>
+        </w:r>
+      </w:hyperlink>
+      <w:r>
+        <w:rPr>
+          <w:rFonts w:cstheme="minorHAnsi"/>
+        </w:rPr>
+        <w:t xml:space="preserve"> = this tells that you should use a real time OS after you extract code from code generator.</w:t>
+      </w:r>
+    </w:p>
+    <w:p>
+      <w:pPr>
+        <w:pStyle w:val="ListParagraph"/>
+        <w:numPr>
+          <w:ilvl w:val="0"/>
+          <w:numId w:val="4"/>
+        </w:numPr>
+        <w:rPr>
+          <w:rFonts w:cstheme="minorHAnsi"/>
+          <w:sz w:val="24"/>
+          <w:szCs w:val="24"/>
+        </w:rPr>
+      </w:pPr>
+      <w:hyperlink r:id="rId20" w:history="1">
+        <w:r>
+          <w:rPr>
+            <w:rStyle w:val="Hyperlink"/>
+            <w:rFonts w:cstheme="minorHAnsi"/>
+          </w:rPr>
+          <w:t>https://www.irisa.fr/alf/downloads/puaut/TPNXT/images/os223.pdf</w:t>
+        </w:r>
+      </w:hyperlink>
+      <w:r>
+        <w:rPr>
+          <w:rFonts w:cstheme="minorHAnsi"/>
+        </w:rPr>
+        <w:t xml:space="preserve">   = Whole OSEK information is available here.</w:t>
+      </w:r>
+    </w:p>
+    <w:p>
+      <w:pPr>
+        <w:pStyle w:val="ListParagraph"/>
+        <w:numPr>
+          <w:ilvl w:val="0"/>
+          <w:numId w:val="4"/>
+        </w:numPr>
+        <w:rPr>
+          <w:rFonts w:cstheme="minorHAnsi"/>
+          <w:sz w:val="24"/>
+          <w:szCs w:val="24"/>
+        </w:rPr>
+      </w:pPr>
+      <w:hyperlink r:id="rId21" w:history="1">
+        <w:r>
+          <w:rPr>
+            <w:rStyle w:val="Hyperlink"/>
+            <w:rFonts w:cstheme="minorHAnsi"/>
+          </w:rPr>
+          <w:t>https://www.autosar.org/fileadmin/user_upload/standards/classic/3-0/AUTOSAR_SRS_OS.pdf</w:t>
+        </w:r>
+      </w:hyperlink>
+      <w:r>
+        <w:rPr>
+          <w:rFonts w:cstheme="minorHAnsi"/>
+        </w:rPr>
+        <w:t xml:space="preserve">    = </w:t>
+      </w:r>
+      <w:proofErr w:type="spellStart"/>
+      <w:r>
+        <w:rPr>
+          <w:rFonts w:cstheme="minorHAnsi"/>
+        </w:rPr>
+        <w:t>Autosar</w:t>
+      </w:r>
+      <w:proofErr w:type="spellEnd"/>
+      <w:r>
+        <w:rPr>
+          <w:rFonts w:cstheme="minorHAnsi"/>
+        </w:rPr>
+        <w:t xml:space="preserve"> documentation</w:t>
+      </w:r>
+      <w:r>
+        <w:rPr>
+          <w:rFonts w:cstheme="minorHAnsi"/>
+        </w:rPr>
+        <w:t xml:space="preserve"> for RTOS</w:t>
+      </w:r>
+    </w:p>
+    <w:p>
+      <w:pPr>
+        <w:pStyle w:val="ListParagraph"/>
+        <w:numPr>
+          <w:ilvl w:val="0"/>
+          <w:numId w:val="4"/>
+        </w:numPr>
+        <w:rPr>
+          <w:rFonts w:cstheme="minorHAnsi"/>
+          <w:sz w:val="24"/>
+          <w:szCs w:val="24"/>
+        </w:rPr>
+      </w:pPr>
+      <w:hyperlink r:id="rId22" w:history="1">
+        <w:r>
+          <w:rPr>
+            <w:rStyle w:val="Hyperlink"/>
+            <w:rFonts w:cstheme="minorHAnsi"/>
+          </w:rPr>
+          <w:t>https://www.autosar.org/fileadmin/user_upload/standards/classic/4-2/AUTOSAR_SWS_OS.pdf</w:t>
+        </w:r>
+      </w:hyperlink>
+      <w:r>
+        <w:rPr>
+          <w:rFonts w:cstheme="minorHAnsi"/>
+        </w:rPr>
+        <w:t xml:space="preserve">   = </w:t>
+      </w:r>
+      <w:proofErr w:type="spellStart"/>
+      <w:r>
+        <w:rPr>
+          <w:rFonts w:cstheme="minorHAnsi"/>
+        </w:rPr>
+        <w:t>autosar</w:t>
+      </w:r>
+      <w:proofErr w:type="spellEnd"/>
+      <w:r>
+        <w:rPr>
+          <w:rFonts w:cstheme="minorHAnsi"/>
+        </w:rPr>
+        <w:t xml:space="preserve"> full documentation</w:t>
+      </w:r>
+    </w:p>
+    <w:p>
+      <w:pPr>
+        <w:pStyle w:val="ListParagraph"/>
+        <w:numPr>
+          <w:ilvl w:val="0"/>
+          <w:numId w:val="4"/>
+        </w:numPr>
+        <w:rPr>
+          <w:rFonts w:cstheme="minorHAnsi"/>
+          <w:sz w:val="24"/>
+          <w:szCs w:val="24"/>
+        </w:rPr>
+      </w:pPr>
+      <w:hyperlink r:id="rId23" w:history="1">
+        <w:r>
+          <w:rPr>
+            <w:rStyle w:val="Hyperlink"/>
+            <w:rFonts w:cstheme="minorHAnsi"/>
+          </w:rPr>
+          <w:t>http://erika.tuxfamily.org/drupal/</w:t>
+        </w:r>
+      </w:hyperlink>
+      <w:r>
+        <w:rPr>
+          <w:rFonts w:cstheme="minorHAnsi"/>
+        </w:rPr>
+        <w:t xml:space="preserve">   = This is where you can download Erika enterprise</w:t>
+      </w:r>
+    </w:p>
+    <w:p>
+      <w:pPr>
+        <w:rPr>
+          <w:rFonts w:cstheme="minorHAnsi"/>
+          <w:sz w:val="24"/>
+          <w:szCs w:val="24"/>
+        </w:rPr>
+      </w:pPr>
+    </w:p>
+    <w:p>
+      <w:pPr>
+        <w:rPr>
+          <w:rFonts w:cstheme="minorHAnsi"/>
+          <w:sz w:val="24"/>
+          <w:szCs w:val="24"/>
+        </w:rPr>
+      </w:pPr>
+      <w:r>
+        <w:rPr>
+          <w:rFonts w:cstheme="minorHAnsi"/>
+          <w:sz w:val="24"/>
+          <w:szCs w:val="24"/>
+        </w:rPr>
+        <w:t xml:space="preserve">t1. </w:t>
+      </w:r>
+      <w:proofErr w:type="spellStart"/>
+      <w:proofErr w:type="gramStart"/>
+      <w:r>
+        <w:rPr>
+          <w:rFonts w:cstheme="minorHAnsi"/>
+          <w:sz w:val="24"/>
+          <w:szCs w:val="24"/>
+        </w:rPr>
+        <w:t>get.priority</w:t>
+      </w:r>
+      <w:proofErr w:type="spellEnd"/>
+      <w:r>
+        <w:rPr>
+          <w:rFonts w:cstheme="minorHAnsi"/>
+          <w:sz w:val="24"/>
+          <w:szCs w:val="24"/>
+        </w:rPr>
+        <w:t>(</w:t>
+      </w:r>
+      <w:proofErr w:type="gramEnd"/>
+      <w:r>
+        <w:rPr>
+          <w:rFonts w:cstheme="minorHAnsi"/>
+          <w:sz w:val="24"/>
+          <w:szCs w:val="24"/>
+        </w:rPr>
+        <w:t>) tells you the priority.</w:t>
+      </w:r>
+    </w:p>
+    <w:p>
+      <w:pPr>
+        <w:rPr>
+          <w:rFonts w:cstheme="minorHAnsi"/>
+          <w:sz w:val="24"/>
+          <w:szCs w:val="24"/>
+        </w:rPr>
+      </w:pPr>
+      <w:r>
+        <w:rPr>
+          <w:rFonts w:cstheme="minorHAnsi"/>
+          <w:sz w:val="24"/>
+          <w:szCs w:val="24"/>
+        </w:rPr>
+        <w:t xml:space="preserve">T1. </w:t>
+      </w:r>
+      <w:proofErr w:type="spellStart"/>
+      <w:proofErr w:type="gramStart"/>
+      <w:r>
+        <w:rPr>
+          <w:rFonts w:cstheme="minorHAnsi"/>
+          <w:sz w:val="24"/>
+          <w:szCs w:val="24"/>
+        </w:rPr>
+        <w:t>Getname</w:t>
+      </w:r>
+      <w:proofErr w:type="spellEnd"/>
+      <w:r>
+        <w:rPr>
+          <w:rFonts w:cstheme="minorHAnsi"/>
+          <w:sz w:val="24"/>
+          <w:szCs w:val="24"/>
+        </w:rPr>
+        <w:t>(</w:t>
+      </w:r>
+      <w:proofErr w:type="gramEnd"/>
+      <w:r>
+        <w:rPr>
+          <w:rFonts w:cstheme="minorHAnsi"/>
+          <w:sz w:val="24"/>
+          <w:szCs w:val="24"/>
+        </w:rPr>
+        <w:t>) tells you the thread number it’s available in Eclipse platform.</w:t>
+      </w:r>
+    </w:p>
+    <w:p>
+      <w:pPr>
+        <w:rPr>
+          <w:rFonts w:cstheme="minorHAnsi"/>
+          <w:sz w:val="24"/>
+          <w:szCs w:val="24"/>
+        </w:rPr>
+      </w:pPr>
+      <w:hyperlink r:id="rId24" w:history="1">
+        <w:r>
+          <w:rPr>
+            <w:rStyle w:val="Hyperlink"/>
+            <w:rFonts w:cstheme="minorHAnsi"/>
           </w:rPr>
           <w:t>https://www.youtube.com/watch?v=BeV8eh84tEM</w:t>
         </w:r>
       </w:hyperlink>
       <w:r>
+        <w:rPr>
+          <w:rFonts w:cstheme="minorHAnsi"/>
+        </w:rPr>
         <w:t xml:space="preserve">  = Check this link if you want to know priority or </w:t>
       </w:r>
       <w:proofErr w:type="spellStart"/>
       <w:r>
+        <w:rPr>
+          <w:rFonts w:cstheme="minorHAnsi"/>
+        </w:rPr>
         <w:t>getname</w:t>
       </w:r>
       <w:proofErr w:type="spellEnd"/>
       <w:r>
+        <w:rPr>
+          <w:rFonts w:cstheme="minorHAnsi"/>
+        </w:rPr>
         <w:t>.</w:t>
       </w:r>
     </w:p>
@@ -1415,6 +2395,119 @@
     </w:lvl>
   </w:abstractNum>
   <w:abstractNum w:abstractNumId="3" w15:restartNumberingAfterBreak="0">
+    <w:nsid w:val="5294478D"/>
+    <w:multiLevelType w:val="hybridMultilevel"/>
+    <w:tmpl w:val="5C103C42"/>
+    <w:lvl w:ilvl="0" w:tplc="40090001">
+      <w:start w:val="1"/>
+      <w:numFmt w:val="bullet"/>
+      <w:lvlText w:val=""/>
+      <w:lvlJc w:val="left"/>
+      <w:pPr>
+        <w:ind w:left="720" w:hanging="360"/>
+      </w:pPr>
+      <w:rPr>
+        <w:rFonts w:ascii="Symbol" w:hAnsi="Symbol" w:hint="default"/>
+      </w:rPr>
+    </w:lvl>
+    <w:lvl w:ilvl="1" w:tplc="40090003" w:tentative="1">
+      <w:start w:val="1"/>
+      <w:numFmt w:val="bullet"/>
+      <w:lvlText w:val="o"/>
+      <w:lvlJc w:val="left"/>
+      <w:pPr>
+        <w:ind w:left="1440" w:hanging="360"/>
+      </w:pPr>
+      <w:rPr>
+        <w:rFonts w:ascii="Courier New" w:hAnsi="Courier New" w:cs="Courier New" w:hint="default"/>
+      </w:rPr>
+    </w:lvl>
+    <w:lvl w:ilvl="2" w:tplc="40090005" w:tentative="1">
+      <w:start w:val="1"/>
+      <w:numFmt w:val="bullet"/>
+      <w:lvlText w:val=""/>
+      <w:lvlJc w:val="left"/>
+      <w:pPr>
+        <w:ind w:left="2160" w:hanging="360"/>
+      </w:pPr>
+      <w:rPr>
+        <w:rFonts w:ascii="Wingdings" w:hAnsi="Wingdings" w:hint="default"/>
+      </w:rPr>
+    </w:lvl>
+    <w:lvl w:ilvl="3" w:tplc="40090001" w:tentative="1">
+      <w:start w:val="1"/>
+      <w:numFmt w:val="bullet"/>
+      <w:lvlText w:val=""/>
+      <w:lvlJc w:val="left"/>
+      <w:pPr>
+        <w:ind w:left="2880" w:hanging="360"/>
+      </w:pPr>
+      <w:rPr>
+        <w:rFonts w:ascii="Symbol" w:hAnsi="Symbol" w:hint="default"/>
+      </w:rPr>
+    </w:lvl>
+    <w:lvl w:ilvl="4" w:tplc="40090003" w:tentative="1">
+      <w:start w:val="1"/>
+      <w:numFmt w:val="bullet"/>
+      <w:lvlText w:val="o"/>
+      <w:lvlJc w:val="left"/>
+      <w:pPr>
+        <w:ind w:left="3600" w:hanging="360"/>
+      </w:pPr>
+      <w:rPr>
+        <w:rFonts w:ascii="Courier New" w:hAnsi="Courier New" w:cs="Courier New" w:hint="default"/>
+      </w:rPr>
+    </w:lvl>
+    <w:lvl w:ilvl="5" w:tplc="40090005" w:tentative="1">
+      <w:start w:val="1"/>
+      <w:numFmt w:val="bullet"/>
+      <w:lvlText w:val=""/>
+      <w:lvlJc w:val="left"/>
+      <w:pPr>
+        <w:ind w:left="4320" w:hanging="360"/>
+      </w:pPr>
+      <w:rPr>
+        <w:rFonts w:ascii="Wingdings" w:hAnsi="Wingdings" w:hint="default"/>
+      </w:rPr>
+    </w:lvl>
+    <w:lvl w:ilvl="6" w:tplc="40090001" w:tentative="1">
+      <w:start w:val="1"/>
+      <w:numFmt w:val="bullet"/>
+      <w:lvlText w:val=""/>
+      <w:lvlJc w:val="left"/>
+      <w:pPr>
+        <w:ind w:left="5040" w:hanging="360"/>
+      </w:pPr>
+      <w:rPr>
+        <w:rFonts w:ascii="Symbol" w:hAnsi="Symbol" w:hint="default"/>
+      </w:rPr>
+    </w:lvl>
+    <w:lvl w:ilvl="7" w:tplc="40090003" w:tentative="1">
+      <w:start w:val="1"/>
+      <w:numFmt w:val="bullet"/>
+      <w:lvlText w:val="o"/>
+      <w:lvlJc w:val="left"/>
+      <w:pPr>
+        <w:ind w:left="5760" w:hanging="360"/>
+      </w:pPr>
+      <w:rPr>
+        <w:rFonts w:ascii="Courier New" w:hAnsi="Courier New" w:cs="Courier New" w:hint="default"/>
+      </w:rPr>
+    </w:lvl>
+    <w:lvl w:ilvl="8" w:tplc="40090005" w:tentative="1">
+      <w:start w:val="1"/>
+      <w:numFmt w:val="bullet"/>
+      <w:lvlText w:val=""/>
+      <w:lvlJc w:val="left"/>
+      <w:pPr>
+        <w:ind w:left="6480" w:hanging="360"/>
+      </w:pPr>
+      <w:rPr>
+        <w:rFonts w:ascii="Wingdings" w:hAnsi="Wingdings" w:hint="default"/>
+      </w:rPr>
+    </w:lvl>
+  </w:abstractNum>
+  <w:abstractNum w:abstractNumId="4" w15:restartNumberingAfterBreak="0">
     <w:nsid w:val="767C432B"/>
     <w:multiLevelType w:val="hybridMultilevel"/>
     <w:tmpl w:val="F3328B74"/>
@@ -1531,13 +2624,16 @@
     <w:abstractNumId w:val="2"/>
   </w:num>
   <w:num w:numId="2">
-    <w:abstractNumId w:val="3"/>
+    <w:abstractNumId w:val="4"/>
   </w:num>
   <w:num w:numId="3">
     <w:abstractNumId w:val="0"/>
   </w:num>
   <w:num w:numId="4">
     <w:abstractNumId w:val="1"/>
+  </w:num>
+  <w:num w:numId="5">
+    <w:abstractNumId w:val="3"/>
   </w:num>
 </w:numbering>
 </file>
@@ -1978,12 +3074,37 @@
     <w:name w:val="Hyperlink"/>
     <w:basedOn w:val="DefaultParagraphFont"/>
     <w:uiPriority w:val="99"/>
-    <w:semiHidden/>
     <w:unhideWhenUsed/>
     <w:rsid w:val="00D02472"/>
     <w:rPr>
       <w:color w:val="0000FF"/>
       <w:u w:val="single"/>
+    </w:rPr>
+  </w:style>
+  <w:style w:type="paragraph" w:styleId="NormalWeb">
+    <w:name w:val="Normal (Web)"/>
+    <w:basedOn w:val="Normal"/>
+    <w:uiPriority w:val="99"/>
+    <w:unhideWhenUsed/>
+    <w:rsid w:val="00835680"/>
+    <w:pPr>
+      <w:spacing w:before="100" w:beforeAutospacing="1" w:after="100" w:afterAutospacing="1" w:line="240" w:lineRule="auto"/>
+    </w:pPr>
+    <w:rPr>
+      <w:rFonts w:ascii="Times New Roman" w:eastAsia="Times New Roman" w:hAnsi="Times New Roman" w:cs="Times New Roman"/>
+      <w:sz w:val="24"/>
+      <w:szCs w:val="24"/>
+    </w:rPr>
+  </w:style>
+  <w:style w:type="character" w:styleId="Strong">
+    <w:name w:val="Strong"/>
+    <w:basedOn w:val="DefaultParagraphFont"/>
+    <w:uiPriority w:val="22"/>
+    <w:qFormat/>
+    <w:rsid w:val="00835680"/>
+    <w:rPr>
+      <w:b/>
+      <w:bCs/>
     </w:rPr>
   </w:style>
 </w:styles>
@@ -2248,4 +3369,22 @@
     </a:ext>
   </a:extLst>
 </a:theme>
+</file>
+
+<file path=word/webextensions/taskpanes.xml><?xml version="1.0" encoding="utf-8"?>
+<wetp:taskpanes xmlns:wetp="http://schemas.microsoft.com/office/webextensions/taskpanes/2010/11">
+  <wetp:taskpane dockstate="right" visibility="0" width="350" row="1">
+    <wetp:webextensionref xmlns:r="http://schemas.openxmlformats.org/officeDocument/2006/relationships" r:id="rId1"/>
+  </wetp:taskpane>
+</wetp:taskpanes>
+</file>
+
+<file path=word/webextensions/webextension1.xml><?xml version="1.0" encoding="utf-8"?>
+<we:webextension xmlns:we="http://schemas.microsoft.com/office/webextensions/webextension/2010/11" id="{155C0F73-5335-4BB2-8CD7-08FFFB9D0889}">
+  <we:reference id="wa103136166" version="1.2.0.1" store="en-US" storeType="OMEX"/>
+  <we:alternateReferences/>
+  <we:properties/>
+  <we:bindings/>
+  <we:snapshot xmlns:r="http://schemas.openxmlformats.org/officeDocument/2006/relationships"/>
+</we:webextension>
 </file>
</xml_diff>